<commit_message>
vault backup: 2023-04-10 15:38:25
</commit_message>
<xml_diff>
--- a/南塘议事规则十五条.docx
+++ b/南塘议事规则十五条.docx
@@ -6,7 +6,6 @@
       <w:pPr>
         <w:pStyle w:val="a4"/>
         <w:rPr>
-          <w:rFonts w:hint="eastAsia"/>
           <w:lang w:eastAsia="zh-CN"/>
         </w:rPr>
       </w:pPr>
@@ -26,7 +25,6 @@
           <w:numId w:val="15"/>
         </w:numPr>
         <w:rPr>
-          <w:rFonts w:hint="eastAsia"/>
           <w:lang w:eastAsia="zh-CN"/>
         </w:rPr>
       </w:pPr>
@@ -43,7 +41,6 @@
         <w:pStyle w:val="Compact"/>
         <w:ind w:left="240"/>
         <w:rPr>
-          <w:rFonts w:hint="eastAsia"/>
           <w:b/>
           <w:bCs/>
           <w:sz w:val="30"/>
@@ -93,7 +90,6 @@
           <w:numId w:val="15"/>
         </w:numPr>
         <w:rPr>
-          <w:rFonts w:hint="eastAsia"/>
           <w:lang w:eastAsia="zh-CN"/>
         </w:rPr>
       </w:pPr>
@@ -141,7 +137,6 @@
           <w:numId w:val="15"/>
         </w:numPr>
         <w:rPr>
-          <w:rFonts w:hint="eastAsia"/>
           <w:lang w:eastAsia="zh-CN"/>
         </w:rPr>
       </w:pPr>
@@ -186,7 +181,6 @@
         <w:pStyle w:val="Compact"/>
         <w:ind w:left="240"/>
         <w:rPr>
-          <w:rFonts w:hint="eastAsia"/>
           <w:b/>
           <w:bCs/>
           <w:sz w:val="30"/>
@@ -236,7 +230,6 @@
           <w:numId w:val="15"/>
         </w:numPr>
         <w:rPr>
-          <w:rFonts w:hint="eastAsia"/>
           <w:lang w:eastAsia="zh-CN"/>
         </w:rPr>
       </w:pPr>
@@ -273,7 +266,7 @@
           <w:rFonts w:hint="eastAsia"/>
           <w:lang w:eastAsia="zh-CN"/>
         </w:rPr>
-        <w:t>主持中立原则：“主持人”依据规则裁判并执行程序，但不能发表意见，也不能总结别人的发言。主持人要发言必须先授权他人临时主持，直到当前动议表决结束。（可能可以针对程序性的问题发表意见）</w:t>
+        <w:t>主持中立原则：“主持人”依据规则裁判并执行程序，但不能发表意见，也不能总结别人的发言。主持人要发言必须先授权他人临时主持，直到当前动议表决结束。</w:t>
       </w:r>
     </w:p>
     <w:p>
@@ -284,7 +277,6 @@
           <w:numId w:val="15"/>
         </w:numPr>
         <w:rPr>
-          <w:rFonts w:hint="eastAsia"/>
           <w:lang w:eastAsia="zh-CN"/>
         </w:rPr>
       </w:pPr>
@@ -332,7 +324,6 @@
           <w:numId w:val="15"/>
         </w:numPr>
         <w:rPr>
-          <w:rFonts w:hint="eastAsia"/>
           <w:lang w:eastAsia="zh-CN"/>
         </w:rPr>
       </w:pPr>
@@ -380,7 +371,6 @@
           <w:numId w:val="15"/>
         </w:numPr>
         <w:rPr>
-          <w:rFonts w:hint="eastAsia"/>
           <w:lang w:eastAsia="zh-CN"/>
         </w:rPr>
       </w:pPr>
@@ -428,7 +418,6 @@
           <w:numId w:val="15"/>
         </w:numPr>
         <w:rPr>
-          <w:rFonts w:hint="eastAsia"/>
           <w:lang w:eastAsia="zh-CN"/>
         </w:rPr>
       </w:pPr>
@@ -470,23 +459,11 @@
       <w:r>
         <w:rPr>
           <w:rFonts w:hint="eastAsia"/>
-          <w:lang w:eastAsia="zh-CN"/>
-        </w:rPr>
-        <w:t>**</w:t>
-      </w:r>
-      <w:r>
-        <w:rPr>
-          <w:rFonts w:hint="eastAsia"/>
+          <w:b/>
+          <w:bCs/>
           <w:lang w:eastAsia="zh-CN"/>
         </w:rPr>
         <w:t>每人每次发言的时间不得超过两分钟，对同一动议的发言每人不得超过两次，或者大家可以现场约定。</w:t>
-      </w:r>
-      <w:r>
-        <w:rPr>
-          <w:rFonts w:hint="eastAsia"/>
-          <w:lang w:eastAsia="zh-CN"/>
-        </w:rPr>
-        <w:t>**</w:t>
       </w:r>
     </w:p>
     <w:p>
@@ -497,7 +474,6 @@
           <w:numId w:val="15"/>
         </w:numPr>
         <w:rPr>
-          <w:rFonts w:hint="eastAsia"/>
           <w:lang w:eastAsia="zh-CN"/>
         </w:rPr>
       </w:pPr>
@@ -545,7 +521,6 @@
           <w:numId w:val="15"/>
         </w:numPr>
         <w:rPr>
-          <w:rFonts w:hint="eastAsia"/>
           <w:lang w:eastAsia="zh-CN"/>
         </w:rPr>
       </w:pPr>
@@ -593,7 +568,6 @@
           <w:numId w:val="15"/>
         </w:numPr>
         <w:rPr>
-          <w:rFonts w:hint="eastAsia"/>
           <w:lang w:eastAsia="zh-CN"/>
         </w:rPr>
       </w:pPr>
@@ -641,7 +615,6 @@
           <w:numId w:val="15"/>
         </w:numPr>
         <w:rPr>
-          <w:rFonts w:hint="eastAsia"/>
           <w:lang w:eastAsia="zh-CN"/>
         </w:rPr>
       </w:pPr>
@@ -689,7 +662,6 @@
           <w:numId w:val="15"/>
         </w:numPr>
         <w:rPr>
-          <w:rFonts w:hint="eastAsia"/>
           <w:lang w:eastAsia="zh-CN"/>
         </w:rPr>
       </w:pPr>
@@ -734,7 +706,6 @@
         <w:pStyle w:val="Compact"/>
         <w:ind w:left="240"/>
         <w:rPr>
-          <w:rFonts w:hint="eastAsia"/>
           <w:b/>
           <w:bCs/>
           <w:sz w:val="30"/>
@@ -784,7 +755,6 @@
           <w:numId w:val="15"/>
         </w:numPr>
         <w:rPr>
-          <w:rFonts w:hint="eastAsia"/>
           <w:lang w:eastAsia="zh-CN"/>
         </w:rPr>
       </w:pPr>
@@ -821,7 +791,16 @@
           <w:rFonts w:hint="eastAsia"/>
           <w:lang w:eastAsia="zh-CN"/>
         </w:rPr>
-        <w:t>充分辩论原则：只能等到发言次数都已用尽，或者虽然次数没有用尽，没人再想发言，才能提请表决。只有主持人可以提请表决。</w:t>
+        <w:t>充分辩论原则：只能等到发言次数都已用尽，或者虽然次数没有用尽，没人再想发言，才能提请表决。</w:t>
+      </w:r>
+      <w:r>
+        <w:rPr>
+          <w:rFonts w:hint="eastAsia"/>
+          <w:b/>
+          <w:bCs/>
+          <w:lang w:eastAsia="zh-CN"/>
+        </w:rPr>
+        <w:t>只有主持人可以提请表决。</w:t>
       </w:r>
     </w:p>
     <w:p>
@@ -832,7 +811,6 @@
           <w:numId w:val="15"/>
         </w:numPr>
         <w:rPr>
-          <w:rFonts w:hint="eastAsia"/>
           <w:lang w:eastAsia="zh-CN"/>
         </w:rPr>
       </w:pPr>
@@ -1340,6 +1318,13 @@
     <w:lsdException w:name="Placeholder Text" w:semiHidden="1"/>
     <w:lsdException w:name="Light Shading"/>
     <w:lsdException w:name="Light List"/>
+    <w:lsdException w:name="Light Grid"/>
+    <w:lsdException w:name="Medium Shading 1"/>
+    <w:lsdException w:name="Medium Shading 2"/>
+    <w:lsdException w:name="Medium List 1"/>
+    <w:lsdException w:name="Medium List 2"/>
+    <w:lsdException w:name="Medium Grid 1"/>
+    <w:lsdException w:name="Medium Grid 2"/>
     <w:lsdException w:name="Medium Grid 3"/>
     <w:lsdException w:name="Dark List"/>
     <w:lsdException w:name="Colorful Shading"/>

</xml_diff>